<commit_message>
Mô tả thay đổi của bạn
</commit_message>
<xml_diff>
--- a/kkk.docx
+++ b/kkk.docx
@@ -8,12 +8,57 @@
           <w:lang w:val="en-GB"/>
         </w:rPr>
       </w:pPr>
+      <w:proofErr w:type="spellStart"/>
       <w:r>
         <w:rPr>
           <w:lang w:val="en-GB"/>
         </w:rPr>
-        <w:t>ádasdasdas</w:t>
+        <w:t>Á</w:t>
       </w:r>
+      <w:r>
+        <w:rPr>
+          <w:lang w:val="en-GB"/>
+        </w:rPr>
+        <w:t>dasdasdas</w:t>
+      </w:r>
+      <w:proofErr w:type="spellEnd"/>
+    </w:p>
+    <w:p>
+      <w:pPr>
+        <w:rPr>
+          <w:lang w:val="en-GB"/>
+        </w:rPr>
+      </w:pPr>
+      <w:proofErr w:type="spellStart"/>
+      <w:r>
+        <w:rPr>
+          <w:lang w:val="en-GB"/>
+        </w:rPr>
+        <w:t>ấccascasc</w:t>
+      </w:r>
+      <w:proofErr w:type="spellEnd"/>
+    </w:p>
+    <w:p>
+      <w:pPr>
+        <w:rPr>
+          <w:lang w:val="en-GB"/>
+        </w:rPr>
+      </w:pPr>
+      <w:proofErr w:type="spellStart"/>
+      <w:r>
+        <w:rPr>
+          <w:lang w:val="en-GB"/>
+        </w:rPr>
+        <w:t>sfbfnb</w:t>
+      </w:r>
+      <w:proofErr w:type="spellEnd"/>
+    </w:p>
+    <w:p>
+      <w:pPr>
+        <w:rPr>
+          <w:lang w:val="en-GB"/>
+        </w:rPr>
+      </w:pPr>
     </w:p>
     <w:sectPr>
       <w:pgSz w:w="12240" w:h="15840"/>

</xml_diff>